<commit_message>
Inizio creazione algoritmo generazione griglia
</commit_message>
<xml_diff>
--- a/4_Diari/Diario_13_10_2023.docx
+++ b/4_Diari/Diario_13_10_2023.docx
@@ -366,8 +366,6 @@
               </w:rPr>
               <w:t>Inizio della creazione dello script per generare la griglia.</w:t>
             </w:r>
-            <w:bookmarkStart w:id="3" w:name="_GoBack"/>
-            <w:bookmarkEnd w:id="3"/>
           </w:p>
         </w:tc>
       </w:tr>
@@ -410,7 +408,49 @@
               <w:rPr>
                 <w:rFonts w:ascii="Arial" w:hAnsi="Arial" w:cs="Arial"/>
               </w:rPr>
-              <w:tab/>
+              <w:t>Creazione dello script per generare la griglia:</w:t>
+            </w:r>
+          </w:p>
+          <w:p>
+            <w:pPr>
+              <w:pStyle w:val="Paragrafoelenco"/>
+              <w:numPr>
+                <w:ilvl w:val="0"/>
+                <w:numId w:val="21"/>
+              </w:numPr>
+              <w:tabs>
+                <w:tab w:val="left" w:pos="1240"/>
+              </w:tabs>
+              <w:rPr>
+                <w:rFonts w:ascii="Arial" w:hAnsi="Arial" w:cs="Arial"/>
+              </w:rPr>
+            </w:pPr>
+            <w:r>
+              <w:rPr>
+                <w:rFonts w:ascii="Arial" w:hAnsi="Arial" w:cs="Arial"/>
+              </w:rPr>
+              <w:t>Lettura dei dati immessi dall’utente</w:t>
+            </w:r>
+          </w:p>
+          <w:p>
+            <w:pPr>
+              <w:pStyle w:val="Paragrafoelenco"/>
+              <w:numPr>
+                <w:ilvl w:val="0"/>
+                <w:numId w:val="21"/>
+              </w:numPr>
+              <w:tabs>
+                <w:tab w:val="left" w:pos="1240"/>
+              </w:tabs>
+              <w:rPr>
+                <w:rFonts w:ascii="Arial" w:hAnsi="Arial" w:cs="Arial"/>
+              </w:rPr>
+            </w:pPr>
+            <w:r>
+              <w:rPr>
+                <w:rFonts w:ascii="Arial" w:hAnsi="Arial" w:cs="Arial"/>
+              </w:rPr>
+              <w:t>Creazione funzione per inserire le parole nella griglia</w:t>
             </w:r>
           </w:p>
         </w:tc>
@@ -520,6 +560,14 @@
                 <w:rFonts w:ascii="Arial" w:hAnsi="Arial" w:cs="Arial"/>
               </w:rPr>
             </w:pPr>
+            <w:r>
+              <w:rPr>
+                <w:rFonts w:ascii="Arial" w:hAnsi="Arial" w:cs="Arial"/>
+              </w:rPr>
+              <w:t>Leggermente indietro rispetto alla pianificazione, dovrei aver già terminato l’algoritmo di creazione della griglia, invece è ancora da ultimare.</w:t>
+            </w:r>
+            <w:bookmarkStart w:id="3" w:name="_GoBack"/>
+            <w:bookmarkEnd w:id="3"/>
           </w:p>
         </w:tc>
       </w:tr>
@@ -572,6 +620,12 @@
                 <w:rFonts w:ascii="Arial" w:hAnsi="Arial" w:cs="Arial"/>
               </w:rPr>
             </w:pPr>
+            <w:r>
+              <w:rPr>
+                <w:rFonts w:ascii="Arial" w:hAnsi="Arial" w:cs="Arial"/>
+              </w:rPr>
+              <w:t>Terminare l’algoritmo di generazione della griglia e incominciare quello per l’esportazione</w:t>
+            </w:r>
           </w:p>
         </w:tc>
       </w:tr>
@@ -4337,7 +4391,7 @@
 </file>
 
 <file path=customXml/itemProps1.xml><?xml version="1.0" encoding="utf-8"?>
-<ds:datastoreItem xmlns:ds="http://schemas.openxmlformats.org/officeDocument/2006/customXml" ds:itemID="{C2E9FE1F-FC89-44B4-888E-754462AAF53C}">
+<ds:datastoreItem xmlns:ds="http://schemas.openxmlformats.org/officeDocument/2006/customXml" ds:itemID="{29EB804F-3BA6-4CC0-8B69-44A7D98AE12F}">
   <ds:schemaRefs>
     <ds:schemaRef ds:uri="http://schemas.openxmlformats.org/officeDocument/2006/bibliography"/>
   </ds:schemaRefs>

</xml_diff>